<commit_message>
Changed SLEEP_TIME to 5
</commit_message>
<xml_diff>
--- a/Project 2/UsersManual_README.docx
+++ b/Project 2/UsersManual_README.docx
@@ -355,7 +355,7 @@
           <w:sz w:val="24"/>
           <w:szCs w:val="24"/>
         </w:rPr>
-        <w:t>.docx</w:t>
+        <w:t>.pdf</w:t>
       </w:r>
     </w:p>
     <w:p>
@@ -377,8 +377,10 @@
           <w:sz w:val="24"/>
           <w:szCs w:val="24"/>
         </w:rPr>
-        <w:t>Protocol_Document.docx</w:t>
-      </w:r>
+        <w:t>Protocol_Document.pdf</w:t>
+      </w:r>
+      <w:bookmarkStart w:id="0" w:name="_GoBack"/>
+      <w:bookmarkEnd w:id="0"/>
     </w:p>
     <w:p>
       <w:pPr>
@@ -1479,25 +1481,7 @@
           <w:sz w:val="24"/>
           <w:szCs w:val="24"/>
         </w:rPr>
-        <w:t xml:space="preserve">The server and all of the peers in the ring must be on the same host in the same </w:t>
-      </w:r>
-      <w:proofErr w:type="gramStart"/>
-      <w:r>
-        <w:rPr>
-          <w:rFonts w:ascii="Times New Roman" w:hAnsi="Times New Roman" w:cs="Times New Roman"/>
-          <w:sz w:val="24"/>
-          <w:szCs w:val="24"/>
-        </w:rPr>
-        <w:t>directory</w:t>
-      </w:r>
-      <w:proofErr w:type="gramEnd"/>
-      <w:r>
-        <w:rPr>
-          <w:rFonts w:ascii="Times New Roman" w:hAnsi="Times New Roman" w:cs="Times New Roman"/>
-          <w:sz w:val="24"/>
-          <w:szCs w:val="24"/>
-        </w:rPr>
-        <w:t xml:space="preserve">. This project does not handle multi-host communication. </w:t>
+        <w:t xml:space="preserve">The server and all of the peers in the ring must be on the same host in the same directory. This project does not handle multi-host communication. </w:t>
       </w:r>
     </w:p>
     <w:p>
@@ -2854,15 +2838,7 @@
           <w:sz w:val="24"/>
           <w:szCs w:val="24"/>
         </w:rPr>
-        <w:t>Continuation of p</w:t>
-      </w:r>
-      <w:r>
-        <w:rPr>
-          <w:rFonts w:ascii="Times New Roman" w:hAnsi="Times New Roman" w:cs="Times New Roman"/>
-          <w:sz w:val="24"/>
-          <w:szCs w:val="24"/>
-        </w:rPr>
-        <w:t>eers in the bottom left and bottom right wanting to exit simultaneously</w:t>
+        <w:t>Continuation of peers in the bottom left and bottom right wanting to exit simultaneously</w:t>
       </w:r>
     </w:p>
     <w:p>
@@ -2945,8 +2921,6 @@
         </w:rPr>
         <w:t>, but the peer in the bottom left window is joining this time.</w:t>
       </w:r>
-      <w:bookmarkStart w:id="0" w:name="_GoBack"/>
-      <w:bookmarkEnd w:id="0"/>
     </w:p>
     <w:p>
       <w:pPr>

</xml_diff>